<commit_message>
assignment executive summary added
</commit_message>
<xml_diff>
--- a/self exploration/assignments/assignment 1/Executive_Summary_avs.docx
+++ b/self exploration/assignments/assignment 1/Executive_Summary_avs.docx
@@ -919,17 +919,7 @@
                                 <w:sz w:val="18"/>
                                 <w:szCs w:val="18"/>
                               </w:rPr>
-                              <w:t xml:space="preserve">Figure </w:t>
-                            </w:r>
-                            <w:r>
-                              <w:rPr>
-                                <w:i/>
-                                <w:iCs/>
-                                <w:color w:val="0070C0"/>
-                                <w:sz w:val="18"/>
-                                <w:szCs w:val="18"/>
-                              </w:rPr>
-                              <w:t>2</w:t>
+                              <w:t>Figure 2</w:t>
                             </w:r>
                             <w:r>
                               <w:rPr>
@@ -1046,7 +1036,7 @@
                                     <pic:cNvPicPr/>
                                   </pic:nvPicPr>
                                   <pic:blipFill>
-                                    <a:blip r:embed="rId8"/>
+                                    <a:blip r:embed="rId9"/>
                                     <a:stretch>
                                       <a:fillRect/>
                                     </a:stretch>
@@ -1108,7 +1098,7 @@
                     <pic:cNvPicPr/>
                   </pic:nvPicPr>
                   <pic:blipFill rotWithShape="1">
-                    <a:blip r:embed="rId9"/>
+                    <a:blip r:embed="rId10"/>
                     <a:srcRect l="10296" t="5937" r="8639" b="9042"/>
                     <a:stretch/>
                   </pic:blipFill>
@@ -1219,7 +1209,7 @@
                     <pic:cNvPicPr/>
                   </pic:nvPicPr>
                   <pic:blipFill rotWithShape="1">
-                    <a:blip r:embed="rId10"/>
+                    <a:blip r:embed="rId11"/>
                     <a:srcRect l="7053" t="6411" r="8309" b="9467"/>
                     <a:stretch/>
                   </pic:blipFill>
@@ -1375,17 +1365,7 @@
                                 <w:sz w:val="18"/>
                                 <w:szCs w:val="18"/>
                               </w:rPr>
-                              <w:t xml:space="preserve">Figure </w:t>
-                            </w:r>
-                            <w:r>
-                              <w:rPr>
-                                <w:i/>
-                                <w:iCs/>
-                                <w:color w:val="0070C0"/>
-                                <w:sz w:val="18"/>
-                                <w:szCs w:val="18"/>
-                              </w:rPr>
-                              <w:t>3</w:t>
+                              <w:t>Figure 3</w:t>
                             </w:r>
                           </w:p>
                         </w:txbxContent>
@@ -1511,7 +1491,7 @@
                     <pic:cNvPicPr/>
                   </pic:nvPicPr>
                   <pic:blipFill rotWithShape="1">
-                    <a:blip r:embed="rId11"/>
+                    <a:blip r:embed="rId12"/>
                     <a:srcRect l="8120" t="6149" r="8974" b="4088"/>
                     <a:stretch/>
                   </pic:blipFill>
@@ -1789,7 +1769,7 @@
                     <pic:cNvPicPr/>
                   </pic:nvPicPr>
                   <pic:blipFill rotWithShape="1">
-                    <a:blip r:embed="rId12"/>
+                    <a:blip r:embed="rId13"/>
                     <a:srcRect l="7233" t="6596" r="8509" b="112"/>
                     <a:stretch/>
                   </pic:blipFill>
@@ -1858,7 +1838,7 @@
                     <pic:cNvPicPr/>
                   </pic:nvPicPr>
                   <pic:blipFill rotWithShape="1">
-                    <a:blip r:embed="rId13"/>
+                    <a:blip r:embed="rId14"/>
                     <a:srcRect l="7234" t="6596" r="8296" b="-1354"/>
                     <a:stretch/>
                   </pic:blipFill>
@@ -2282,7 +2262,7 @@
                     <pic:cNvPicPr/>
                   </pic:nvPicPr>
                   <pic:blipFill rotWithShape="1">
-                    <a:blip r:embed="rId14"/>
+                    <a:blip r:embed="rId15"/>
                     <a:srcRect l="4565" t="5797" r="8478" b="5508"/>
                     <a:stretch/>
                   </pic:blipFill>
@@ -2357,7 +2337,7 @@
                     <pic:cNvPicPr/>
                   </pic:nvPicPr>
                   <pic:blipFill rotWithShape="1">
-                    <a:blip r:embed="rId15"/>
+                    <a:blip r:embed="rId16"/>
                     <a:srcRect l="3913" t="5217" r="9130" b="6377"/>
                     <a:stretch/>
                   </pic:blipFill>
@@ -2481,20 +2461,10 @@
                                 <w:i/>
                                 <w:iCs/>
                                 <w:color w:val="0070C0"/>
-                                <w:sz w:val="18"/>
-                                <w:szCs w:val="18"/>
+                                <w:sz w:val="16"/>
+                                <w:szCs w:val="16"/>
                               </w:rPr>
-                              <w:t xml:space="preserve">Figure </w:t>
-                            </w:r>
-                            <w:r>
-                              <w:rPr>
-                                <w:i/>
-                                <w:iCs/>
-                                <w:color w:val="0070C0"/>
-                                <w:sz w:val="18"/>
-                                <w:szCs w:val="18"/>
-                              </w:rPr>
-                              <w:t>8</w:t>
+                              <w:t>Figure 8</w:t>
                             </w:r>
                           </w:p>
                         </w:txbxContent>
@@ -2533,20 +2503,10 @@
                           <w:i/>
                           <w:iCs/>
                           <w:color w:val="0070C0"/>
-                          <w:sz w:val="18"/>
-                          <w:szCs w:val="18"/>
+                          <w:sz w:val="16"/>
+                          <w:szCs w:val="16"/>
                         </w:rPr>
-                        <w:t xml:space="preserve">Figure </w:t>
-                      </w:r>
-                      <w:r>
-                        <w:rPr>
-                          <w:i/>
-                          <w:iCs/>
-                          <w:color w:val="0070C0"/>
-                          <w:sz w:val="18"/>
-                          <w:szCs w:val="18"/>
-                        </w:rPr>
-                        <w:t>8</w:t>
+                        <w:t>Figure 8</w:t>
                       </w:r>
                     </w:p>
                   </w:txbxContent>
@@ -2632,20 +2592,10 @@
                                 <w:i/>
                                 <w:iCs/>
                                 <w:color w:val="0070C0"/>
-                                <w:sz w:val="18"/>
-                                <w:szCs w:val="18"/>
+                                <w:sz w:val="16"/>
+                                <w:szCs w:val="16"/>
                               </w:rPr>
-                              <w:t xml:space="preserve">Figure </w:t>
-                            </w:r>
-                            <w:r>
-                              <w:rPr>
-                                <w:i/>
-                                <w:iCs/>
-                                <w:color w:val="0070C0"/>
-                                <w:sz w:val="18"/>
-                                <w:szCs w:val="18"/>
-                              </w:rPr>
-                              <w:t>7</w:t>
+                              <w:t>Figure 7</w:t>
                             </w:r>
                           </w:p>
                         </w:txbxContent>
@@ -2684,20 +2634,10 @@
                           <w:i/>
                           <w:iCs/>
                           <w:color w:val="0070C0"/>
-                          <w:sz w:val="18"/>
-                          <w:szCs w:val="18"/>
+                          <w:sz w:val="16"/>
+                          <w:szCs w:val="16"/>
                         </w:rPr>
-                        <w:t xml:space="preserve">Figure </w:t>
-                      </w:r>
-                      <w:r>
-                        <w:rPr>
-                          <w:i/>
-                          <w:iCs/>
-                          <w:color w:val="0070C0"/>
-                          <w:sz w:val="18"/>
-                          <w:szCs w:val="18"/>
-                        </w:rPr>
-                        <w:t>7</w:t>
+                        <w:t>Figure 7</w:t>
                       </w:r>
                     </w:p>
                   </w:txbxContent>
@@ -2828,8 +2768,8 @@
       </w:r>
     </w:p>
     <w:sectPr>
-      <w:headerReference w:type="default" r:id="rId16"/>
-      <w:headerReference w:type="first" r:id="rId17"/>
+      <w:headerReference w:type="default" r:id="rId17"/>
+      <w:headerReference w:type="first" r:id="rId18"/>
       <w:pgSz w:w="12240" w:h="15840"/>
       <w:pgMar w:top="1440" w:right="1440" w:bottom="1440" w:left="1440" w:header="720" w:footer="720" w:gutter="0"/>
       <w:cols w:space="720"/>
@@ -2896,6 +2836,7 @@
       <w:pStyle w:val="HeaderFooter"/>
       <w:rPr>
         <w:rFonts w:ascii="Arial" w:hAnsi="Arial" w:cs="Arial"/>
+        <w:color w:val="595959" w:themeColor="text1" w:themeTint="A6"/>
         <w:sz w:val="20"/>
         <w:szCs w:val="20"/>
       </w:rPr>
@@ -2903,6 +2844,7 @@
     <w:r>
       <w:rPr>
         <w:noProof/>
+        <w:color w:val="595959" w:themeColor="text1" w:themeTint="A6"/>
         <w:sz w:val="28"/>
         <w:szCs w:val="28"/>
       </w:rPr>
@@ -2974,6 +2916,7 @@
         <w:rFonts w:ascii="Arial" w:hAnsi="Arial" w:cs="Arial"/>
         <w:b/>
         <w:bCs/>
+        <w:color w:val="595959" w:themeColor="text1" w:themeTint="A6"/>
         <w:sz w:val="20"/>
         <w:szCs w:val="20"/>
       </w:rPr>
@@ -2982,6 +2925,7 @@
     <w:r>
       <w:rPr>
         <w:rFonts w:ascii="Arial" w:hAnsi="Arial" w:cs="Arial"/>
+        <w:color w:val="595959" w:themeColor="text1" w:themeTint="A6"/>
         <w:sz w:val="20"/>
         <w:szCs w:val="20"/>
       </w:rPr>
@@ -2993,6 +2937,7 @@
       <w:pStyle w:val="HeaderFooter"/>
       <w:rPr>
         <w:rFonts w:ascii="Arial" w:hAnsi="Arial" w:cs="Arial"/>
+        <w:color w:val="595959" w:themeColor="text1" w:themeTint="A6"/>
         <w:sz w:val="18"/>
         <w:szCs w:val="18"/>
       </w:rPr>
@@ -3000,6 +2945,7 @@
     <w:r>
       <w:rPr>
         <w:noProof/>
+        <w:color w:val="595959" w:themeColor="text1" w:themeTint="A6"/>
       </w:rPr>
       <mc:AlternateContent>
         <mc:Choice Requires="wps">
@@ -3080,6 +3026,7 @@
       <w:pStyle w:val="HeaderFooter"/>
       <w:rPr>
         <w:rFonts w:ascii="Arial" w:hAnsi="Arial" w:cs="Arial"/>
+        <w:color w:val="595959" w:themeColor="text1" w:themeTint="A6"/>
         <w:sz w:val="18"/>
         <w:szCs w:val="18"/>
       </w:rPr>
@@ -3090,6 +3037,7 @@
       <w:pStyle w:val="HeaderFooter"/>
       <w:rPr>
         <w:rFonts w:ascii="Arial" w:hAnsi="Arial" w:cs="Arial"/>
+        <w:color w:val="595959" w:themeColor="text1" w:themeTint="A6"/>
         <w:sz w:val="18"/>
         <w:szCs w:val="18"/>
       </w:rPr>
@@ -3097,6 +3045,7 @@
     <w:r>
       <w:rPr>
         <w:rFonts w:ascii="Arial" w:hAnsi="Arial" w:cs="Arial"/>
+        <w:color w:val="595959" w:themeColor="text1" w:themeTint="A6"/>
         <w:sz w:val="18"/>
         <w:szCs w:val="18"/>
       </w:rPr>
@@ -3108,6 +3057,7 @@
       <w:pStyle w:val="HeaderFooter"/>
       <w:rPr>
         <w:rFonts w:ascii="Arial" w:hAnsi="Arial" w:cs="Arial"/>
+        <w:color w:val="595959" w:themeColor="text1" w:themeTint="A6"/>
         <w:sz w:val="18"/>
         <w:szCs w:val="18"/>
       </w:rPr>
@@ -3115,6 +3065,7 @@
     <w:r>
       <w:rPr>
         <w:rFonts w:ascii="Arial" w:hAnsi="Arial" w:cs="Arial"/>
+        <w:color w:val="595959" w:themeColor="text1" w:themeTint="A6"/>
         <w:sz w:val="18"/>
         <w:szCs w:val="18"/>
       </w:rPr>
@@ -3123,6 +3074,7 @@
     <w:r>
       <w:rPr>
         <w:rFonts w:ascii="Arial" w:hAnsi="Arial" w:cs="Arial"/>
+        <w:color w:val="595959" w:themeColor="text1" w:themeTint="A6"/>
         <w:sz w:val="18"/>
         <w:szCs w:val="18"/>
       </w:rPr>
@@ -3132,6 +3084,7 @@
     <w:r>
       <w:rPr>
         <w:rFonts w:ascii="Arial" w:hAnsi="Arial" w:cs="Arial"/>
+        <w:color w:val="595959" w:themeColor="text1" w:themeTint="A6"/>
         <w:sz w:val="18"/>
         <w:szCs w:val="18"/>
       </w:rPr>
@@ -3141,6 +3094,7 @@
     <w:r>
       <w:rPr>
         <w:rFonts w:ascii="Arial" w:hAnsi="Arial" w:cs="Arial"/>
+        <w:color w:val="595959" w:themeColor="text1" w:themeTint="A6"/>
         <w:sz w:val="18"/>
         <w:szCs w:val="18"/>
       </w:rPr>
@@ -3152,6 +3106,7 @@
       <w:pStyle w:val="HeaderFooter"/>
       <w:rPr>
         <w:rFonts w:ascii="Arial" w:hAnsi="Arial" w:cs="Arial"/>
+        <w:color w:val="595959" w:themeColor="text1" w:themeTint="A6"/>
         <w:sz w:val="18"/>
         <w:szCs w:val="18"/>
       </w:rPr>
@@ -3159,6 +3114,7 @@
     <w:r>
       <w:rPr>
         <w:rFonts w:ascii="Arial" w:hAnsi="Arial" w:cs="Arial"/>
+        <w:color w:val="595959" w:themeColor="text1" w:themeTint="A6"/>
         <w:sz w:val="18"/>
         <w:szCs w:val="18"/>
       </w:rPr>

</xml_diff>